<commit_message>
thuc hanh buoi 2
</commit_message>
<xml_diff>
--- a/HTTT2311010.docx
+++ b/HTTT2311010.docx
@@ -18,11 +18,309 @@
       </w:r>
     </w:p>
     <w:p>
-      <w:r>
-        <w:t>hmth</w:t>
+      <w:proofErr w:type="spellStart"/>
+      <w:r>
+        <w:t>H</w:t>
+      </w:r>
+      <w:r>
+        <w:t>mth</w:t>
+      </w:r>
+      <w:proofErr w:type="spellEnd"/>
+    </w:p>
+    <w:p>
+      <w:pPr>
+        <w:jc w:val="center"/>
+      </w:pPr>
+    </w:p>
+    <w:p>
+      <w:pPr>
+        <w:jc w:val="center"/>
+      </w:pPr>
+      <w:r>
+        <w:t xml:space="preserve">Them </w:t>
+      </w:r>
+      <w:proofErr w:type="spellStart"/>
+      <w:r>
+        <w:t>nội</w:t>
+      </w:r>
+      <w:proofErr w:type="spellEnd"/>
+      <w:r>
+        <w:t xml:space="preserve"> dung</w:t>
       </w:r>
       <w:bookmarkStart w:id="0" w:name="_GoBack"/>
       <w:bookmarkEnd w:id="0"/>
+    </w:p>
+    <w:p>
+      <w:r>
+        <w:lastRenderedPageBreak/>
+        <w:drawing>
+          <wp:inline distT="0" distB="0" distL="0" distR="0" wp14:anchorId="15A23C97" wp14:editId="0BFB1C37">
+            <wp:extent cx="5943600" cy="2559050"/>
+            <wp:effectExtent l="0" t="0" r="0" b="0"/>
+            <wp:docPr id="2" name="Picture 2"/>
+            <wp:cNvGraphicFramePr>
+              <a:graphicFrameLocks xmlns:a="http://schemas.openxmlformats.org/drawingml/2006/main" noChangeAspect="1"/>
+            </wp:cNvGraphicFramePr>
+            <a:graphic xmlns:a="http://schemas.openxmlformats.org/drawingml/2006/main">
+              <a:graphicData uri="http://schemas.openxmlformats.org/drawingml/2006/picture">
+                <pic:pic xmlns:pic="http://schemas.openxmlformats.org/drawingml/2006/picture">
+                  <pic:nvPicPr>
+                    <pic:cNvPr id="1" name=""/>
+                    <pic:cNvPicPr/>
+                  </pic:nvPicPr>
+                  <pic:blipFill>
+                    <a:blip r:embed="rId4"/>
+                    <a:stretch>
+                      <a:fillRect/>
+                    </a:stretch>
+                  </pic:blipFill>
+                  <pic:spPr>
+                    <a:xfrm>
+                      <a:off x="0" y="0"/>
+                      <a:ext cx="5943600" cy="2559050"/>
+                    </a:xfrm>
+                    <a:prstGeom prst="rect">
+                      <a:avLst/>
+                    </a:prstGeom>
+                  </pic:spPr>
+                </pic:pic>
+              </a:graphicData>
+            </a:graphic>
+          </wp:inline>
+        </w:drawing>
+      </w:r>
+      <w:r>
+        <w:drawing>
+          <wp:inline distT="0" distB="0" distL="0" distR="0" wp14:anchorId="5707D1B8" wp14:editId="62055C01">
+            <wp:extent cx="5943600" cy="2797175"/>
+            <wp:effectExtent l="0" t="0" r="0" b="3175"/>
+            <wp:docPr id="3" name="Picture 3"/>
+            <wp:cNvGraphicFramePr>
+              <a:graphicFrameLocks xmlns:a="http://schemas.openxmlformats.org/drawingml/2006/main" noChangeAspect="1"/>
+            </wp:cNvGraphicFramePr>
+            <a:graphic xmlns:a="http://schemas.openxmlformats.org/drawingml/2006/main">
+              <a:graphicData uri="http://schemas.openxmlformats.org/drawingml/2006/picture">
+                <pic:pic xmlns:pic="http://schemas.openxmlformats.org/drawingml/2006/picture">
+                  <pic:nvPicPr>
+                    <pic:cNvPr id="1" name=""/>
+                    <pic:cNvPicPr/>
+                  </pic:nvPicPr>
+                  <pic:blipFill>
+                    <a:blip r:embed="rId5"/>
+                    <a:stretch>
+                      <a:fillRect/>
+                    </a:stretch>
+                  </pic:blipFill>
+                  <pic:spPr>
+                    <a:xfrm>
+                      <a:off x="0" y="0"/>
+                      <a:ext cx="5943600" cy="2797175"/>
+                    </a:xfrm>
+                    <a:prstGeom prst="rect">
+                      <a:avLst/>
+                    </a:prstGeom>
+                  </pic:spPr>
+                </pic:pic>
+              </a:graphicData>
+            </a:graphic>
+          </wp:inline>
+        </w:drawing>
+      </w:r>
+      <w:r>
+        <w:drawing>
+          <wp:inline distT="0" distB="0" distL="0" distR="0" wp14:anchorId="02A77C3E" wp14:editId="6E55FCE2">
+            <wp:extent cx="5943600" cy="2341245"/>
+            <wp:effectExtent l="0" t="0" r="0" b="1905"/>
+            <wp:docPr id="1" name="Picture 1"/>
+            <wp:cNvGraphicFramePr>
+              <a:graphicFrameLocks xmlns:a="http://schemas.openxmlformats.org/drawingml/2006/main" noChangeAspect="1"/>
+            </wp:cNvGraphicFramePr>
+            <a:graphic xmlns:a="http://schemas.openxmlformats.org/drawingml/2006/main">
+              <a:graphicData uri="http://schemas.openxmlformats.org/drawingml/2006/picture">
+                <pic:pic xmlns:pic="http://schemas.openxmlformats.org/drawingml/2006/picture">
+                  <pic:nvPicPr>
+                    <pic:cNvPr id="1" name=""/>
+                    <pic:cNvPicPr/>
+                  </pic:nvPicPr>
+                  <pic:blipFill>
+                    <a:blip r:embed="rId6"/>
+                    <a:stretch>
+                      <a:fillRect/>
+                    </a:stretch>
+                  </pic:blipFill>
+                  <pic:spPr>
+                    <a:xfrm>
+                      <a:off x="0" y="0"/>
+                      <a:ext cx="5943600" cy="2341245"/>
+                    </a:xfrm>
+                    <a:prstGeom prst="rect">
+                      <a:avLst/>
+                    </a:prstGeom>
+                  </pic:spPr>
+                </pic:pic>
+              </a:graphicData>
+            </a:graphic>
+          </wp:inline>
+        </w:drawing>
+      </w:r>
+    </w:p>
+    <w:p>
+      <w:r>
+        <w:lastRenderedPageBreak/>
+        <w:drawing>
+          <wp:inline distT="0" distB="0" distL="0" distR="0" wp14:anchorId="35F3127D" wp14:editId="5F593DB3">
+            <wp:extent cx="5943600" cy="2466340"/>
+            <wp:effectExtent l="0" t="0" r="0" b="0"/>
+            <wp:docPr id="4" name="Picture 4"/>
+            <wp:cNvGraphicFramePr>
+              <a:graphicFrameLocks xmlns:a="http://schemas.openxmlformats.org/drawingml/2006/main" noChangeAspect="1"/>
+            </wp:cNvGraphicFramePr>
+            <a:graphic xmlns:a="http://schemas.openxmlformats.org/drawingml/2006/main">
+              <a:graphicData uri="http://schemas.openxmlformats.org/drawingml/2006/picture">
+                <pic:pic xmlns:pic="http://schemas.openxmlformats.org/drawingml/2006/picture">
+                  <pic:nvPicPr>
+                    <pic:cNvPr id="1" name=""/>
+                    <pic:cNvPicPr/>
+                  </pic:nvPicPr>
+                  <pic:blipFill>
+                    <a:blip r:embed="rId7"/>
+                    <a:stretch>
+                      <a:fillRect/>
+                    </a:stretch>
+                  </pic:blipFill>
+                  <pic:spPr>
+                    <a:xfrm>
+                      <a:off x="0" y="0"/>
+                      <a:ext cx="5943600" cy="2466340"/>
+                    </a:xfrm>
+                    <a:prstGeom prst="rect">
+                      <a:avLst/>
+                    </a:prstGeom>
+                  </pic:spPr>
+                </pic:pic>
+              </a:graphicData>
+            </a:graphic>
+          </wp:inline>
+        </w:drawing>
+      </w:r>
+    </w:p>
+    <w:p>
+      <w:r>
+        <w:drawing>
+          <wp:inline distT="0" distB="0" distL="0" distR="0" wp14:anchorId="32EDA1CC" wp14:editId="7BA5E89B">
+            <wp:extent cx="5487166" cy="3134162"/>
+            <wp:effectExtent l="0" t="0" r="0" b="9525"/>
+            <wp:docPr id="5" name="Picture 5"/>
+            <wp:cNvGraphicFramePr>
+              <a:graphicFrameLocks xmlns:a="http://schemas.openxmlformats.org/drawingml/2006/main" noChangeAspect="1"/>
+            </wp:cNvGraphicFramePr>
+            <a:graphic xmlns:a="http://schemas.openxmlformats.org/drawingml/2006/main">
+              <a:graphicData uri="http://schemas.openxmlformats.org/drawingml/2006/picture">
+                <pic:pic xmlns:pic="http://schemas.openxmlformats.org/drawingml/2006/picture">
+                  <pic:nvPicPr>
+                    <pic:cNvPr id="1" name=""/>
+                    <pic:cNvPicPr/>
+                  </pic:nvPicPr>
+                  <pic:blipFill>
+                    <a:blip r:embed="rId8"/>
+                    <a:stretch>
+                      <a:fillRect/>
+                    </a:stretch>
+                  </pic:blipFill>
+                  <pic:spPr>
+                    <a:xfrm>
+                      <a:off x="0" y="0"/>
+                      <a:ext cx="5487166" cy="3134162"/>
+                    </a:xfrm>
+                    <a:prstGeom prst="rect">
+                      <a:avLst/>
+                    </a:prstGeom>
+                  </pic:spPr>
+                </pic:pic>
+              </a:graphicData>
+            </a:graphic>
+          </wp:inline>
+        </w:drawing>
+      </w:r>
+    </w:p>
+    <w:p>
+      <w:r>
+        <w:drawing>
+          <wp:inline distT="0" distB="0" distL="0" distR="0" wp14:anchorId="24563FCA" wp14:editId="7828F327">
+            <wp:extent cx="5943600" cy="2124710"/>
+            <wp:effectExtent l="0" t="0" r="0" b="8890"/>
+            <wp:docPr id="7" name="Picture 7"/>
+            <wp:cNvGraphicFramePr>
+              <a:graphicFrameLocks xmlns:a="http://schemas.openxmlformats.org/drawingml/2006/main" noChangeAspect="1"/>
+            </wp:cNvGraphicFramePr>
+            <a:graphic xmlns:a="http://schemas.openxmlformats.org/drawingml/2006/main">
+              <a:graphicData uri="http://schemas.openxmlformats.org/drawingml/2006/picture">
+                <pic:pic xmlns:pic="http://schemas.openxmlformats.org/drawingml/2006/picture">
+                  <pic:nvPicPr>
+                    <pic:cNvPr id="1" name=""/>
+                    <pic:cNvPicPr/>
+                  </pic:nvPicPr>
+                  <pic:blipFill>
+                    <a:blip r:embed="rId9"/>
+                    <a:stretch>
+                      <a:fillRect/>
+                    </a:stretch>
+                  </pic:blipFill>
+                  <pic:spPr>
+                    <a:xfrm>
+                      <a:off x="0" y="0"/>
+                      <a:ext cx="5943600" cy="2124710"/>
+                    </a:xfrm>
+                    <a:prstGeom prst="rect">
+                      <a:avLst/>
+                    </a:prstGeom>
+                  </pic:spPr>
+                </pic:pic>
+              </a:graphicData>
+            </a:graphic>
+          </wp:inline>
+        </w:drawing>
+      </w:r>
+    </w:p>
+    <w:p>
+      <w:r>
+        <w:lastRenderedPageBreak/>
+        <w:drawing>
+          <wp:inline distT="0" distB="0" distL="0" distR="0" wp14:anchorId="033A0049" wp14:editId="20DDF122">
+            <wp:extent cx="5943600" cy="3011170"/>
+            <wp:effectExtent l="0" t="0" r="0" b="0"/>
+            <wp:docPr id="6" name="Picture 6"/>
+            <wp:cNvGraphicFramePr>
+              <a:graphicFrameLocks xmlns:a="http://schemas.openxmlformats.org/drawingml/2006/main" noChangeAspect="1"/>
+            </wp:cNvGraphicFramePr>
+            <a:graphic xmlns:a="http://schemas.openxmlformats.org/drawingml/2006/main">
+              <a:graphicData uri="http://schemas.openxmlformats.org/drawingml/2006/picture">
+                <pic:pic xmlns:pic="http://schemas.openxmlformats.org/drawingml/2006/picture">
+                  <pic:nvPicPr>
+                    <pic:cNvPr id="1" name=""/>
+                    <pic:cNvPicPr/>
+                  </pic:nvPicPr>
+                  <pic:blipFill>
+                    <a:blip r:embed="rId10"/>
+                    <a:stretch>
+                      <a:fillRect/>
+                    </a:stretch>
+                  </pic:blipFill>
+                  <pic:spPr>
+                    <a:xfrm>
+                      <a:off x="0" y="0"/>
+                      <a:ext cx="5943600" cy="3011170"/>
+                    </a:xfrm>
+                    <a:prstGeom prst="rect">
+                      <a:avLst/>
+                    </a:prstGeom>
+                  </pic:spPr>
+                </pic:pic>
+              </a:graphicData>
+            </a:graphic>
+          </wp:inline>
+        </w:drawing>
+      </w:r>
     </w:p>
     <w:sectPr>
       <w:pgSz w:w="12240" w:h="15840"/>

</xml_diff>